<commit_message>
Añadido nuevo bug y test de aceptación
</commit_message>
<xml_diff>
--- a/Acceptance test-pablon.docx
+++ b/Acceptance test-pablon.docx
@@ -4558,10 +4558,7 @@
         <w:t>authenticated must be able to</w:t>
       </w:r>
       <w:r>
-        <w:t xml:space="preserve"> log as a </w:t>
-      </w:r>
-      <w:r>
-        <w:t>customer</w:t>
+        <w:t xml:space="preserve"> log as a customer</w:t>
       </w:r>
       <w:r>
         <w:t>.</w:t>
@@ -4591,13 +4588,7 @@
         <w:rPr>
           <w:lang w:val="en-GB"/>
         </w:rPr>
-        <w:t>customer</w:t>
-      </w:r>
-      <w:r>
-        <w:rPr>
-          <w:lang w:val="en-GB"/>
-        </w:rPr>
-        <w:t xml:space="preserve"> wishes to log into the system</w:t>
+        <w:t>customer wishes to log into the system</w:t>
       </w:r>
       <w:r>
         <w:rPr>
@@ -4741,14 +4732,7 @@
                 <w:color w:val="auto"/>
                 <w:lang w:val="en-GB"/>
               </w:rPr>
-              <w:t xml:space="preserve">English”, the testers try to access as </w:t>
-            </w:r>
-            <w:r>
-              <w:rPr>
-                <w:color w:val="auto"/>
-                <w:lang w:val="en-GB"/>
-              </w:rPr>
-              <w:t>“customer1”: User name = customer1</w:t>
+              <w:t>English”, the testers try to access as “customer1”: User name = customer1</w:t>
             </w:r>
           </w:p>
           <w:p>
@@ -4817,21 +4801,7 @@
                 <w:color w:val="auto"/>
                 <w:lang w:val="en-GB"/>
               </w:rPr>
-              <w:t xml:space="preserve">The </w:t>
-            </w:r>
-            <w:r>
-              <w:rPr>
-                <w:color w:val="auto"/>
-                <w:lang w:val="en-GB"/>
-              </w:rPr>
-              <w:t>welcome</w:t>
-            </w:r>
-            <w:r>
-              <w:rPr>
-                <w:color w:val="auto"/>
-                <w:lang w:val="en-GB"/>
-              </w:rPr>
-              <w:t xml:space="preserve"> page will be opened.</w:t>
+              <w:t>The welcome page will be opened.</w:t>
             </w:r>
           </w:p>
         </w:tc>
@@ -5042,28 +5012,7 @@
                 <w:color w:val="auto"/>
                 <w:lang w:val="en-GB"/>
               </w:rPr>
-              <w:t>Spanish”, the testers try to access as “</w:t>
-            </w:r>
-            <w:r>
-              <w:rPr>
-                <w:color w:val="auto"/>
-                <w:lang w:val="en-GB"/>
-              </w:rPr>
-              <w:t>customer</w:t>
-            </w:r>
-            <w:r>
-              <w:rPr>
-                <w:color w:val="auto"/>
-                <w:lang w:val="en-GB"/>
-              </w:rPr>
-              <w:t>2”</w:t>
-            </w:r>
-            <w:r>
-              <w:rPr>
-                <w:color w:val="auto"/>
-                <w:lang w:val="en-GB"/>
-              </w:rPr>
-              <w:t>:</w:t>
+              <w:t>Spanish”, the testers try to access as “customer2”:</w:t>
             </w:r>
           </w:p>
           <w:p>
@@ -5166,21 +5115,7 @@
                 <w:color w:val="auto"/>
                 <w:lang w:val="en-GB"/>
               </w:rPr>
-              <w:t xml:space="preserve">The </w:t>
-            </w:r>
-            <w:r>
-              <w:rPr>
-                <w:color w:val="auto"/>
-                <w:lang w:val="en-GB"/>
-              </w:rPr>
-              <w:t>welcome</w:t>
-            </w:r>
-            <w:r>
-              <w:rPr>
-                <w:color w:val="auto"/>
-                <w:lang w:val="en-GB"/>
-              </w:rPr>
-              <w:t xml:space="preserve"> page will be opened.</w:t>
+              <w:t>The welcome page will be opened.</w:t>
             </w:r>
           </w:p>
         </w:tc>
@@ -5384,28 +5319,7 @@
                 <w:color w:val="auto"/>
                 <w:lang w:val="en-GB"/>
               </w:rPr>
-              <w:t>English”, the testers try to access as a “</w:t>
-            </w:r>
-            <w:r>
-              <w:rPr>
-                <w:color w:val="auto"/>
-                <w:lang w:val="en-GB"/>
-              </w:rPr>
-              <w:t>customer1</w:t>
-            </w:r>
-            <w:r>
-              <w:rPr>
-                <w:color w:val="auto"/>
-                <w:lang w:val="en-GB"/>
-              </w:rPr>
-              <w:t>”, but the password will be wrong</w:t>
-            </w:r>
-            <w:r>
-              <w:rPr>
-                <w:color w:val="auto"/>
-                <w:lang w:val="en-GB"/>
-              </w:rPr>
-              <w:t>:</w:t>
+              <w:t>English”, the testers try to access as a “customer1”, but the password will be wrong:</w:t>
             </w:r>
           </w:p>
           <w:p>
@@ -5490,14 +5404,7 @@
                 <w:color w:val="auto"/>
                 <w:lang w:val="en-GB"/>
               </w:rPr>
-              <w:t>The system will not let you access</w:t>
-            </w:r>
-            <w:r>
-              <w:rPr>
-                <w:color w:val="auto"/>
-                <w:lang w:val="en-GB"/>
-              </w:rPr>
-              <w:t>, and an error message will appear under the form.</w:t>
+              <w:t>The system will not let you access, and an error message will appear under the form.</w:t>
             </w:r>
           </w:p>
           <w:p>
@@ -5765,14 +5672,7 @@
                 <w:color w:val="auto"/>
                 <w:lang w:val="en-GB"/>
               </w:rPr>
-              <w:t>Spanish”, the testers try to access as a “user1”, but the password will be wrong</w:t>
-            </w:r>
-            <w:r>
-              <w:rPr>
-                <w:color w:val="auto"/>
-                <w:lang w:val="en-GB"/>
-              </w:rPr>
-              <w:t>:</w:t>
+              <w:t>Spanish”, the testers try to access as a “user1”, but the password will be wrong:</w:t>
             </w:r>
           </w:p>
         </w:tc>
@@ -5824,21 +5724,7 @@
                 <w:color w:val="auto"/>
                 <w:lang w:val="en-GB"/>
               </w:rPr>
-              <w:t>The system will not let you access</w:t>
-            </w:r>
-            <w:r>
-              <w:rPr>
-                <w:color w:val="auto"/>
-                <w:lang w:val="en-GB"/>
-              </w:rPr>
-              <w:t xml:space="preserve">, </w:t>
-            </w:r>
-            <w:r>
-              <w:rPr>
-                <w:color w:val="auto"/>
-                <w:lang w:val="en-GB"/>
-              </w:rPr>
-              <w:t>and an error message will appear under the form.</w:t>
+              <w:t>The system will not let you access, and an error message will appear under the form.</w:t>
             </w:r>
           </w:p>
         </w:tc>
@@ -6812,14 +6698,7 @@
                 <w:color w:val="auto"/>
                 <w:lang w:val="en-GB"/>
               </w:rPr>
-              <w:t xml:space="preserve">User name = </w:t>
-            </w:r>
-            <w:r>
-              <w:rPr>
-                <w:color w:val="auto"/>
-                <w:lang w:val="en-GB"/>
-              </w:rPr>
-              <w:t>agent1</w:t>
+              <w:t>User name = agent1</w:t>
             </w:r>
           </w:p>
           <w:p>
@@ -6835,14 +6714,7 @@
                 <w:color w:val="auto"/>
                 <w:lang w:val="en-GB"/>
               </w:rPr>
-              <w:t xml:space="preserve">Password = </w:t>
-            </w:r>
-            <w:r>
-              <w:rPr>
-                <w:color w:val="auto"/>
-                <w:lang w:val="en-GB"/>
-              </w:rPr>
-              <w:t>agent1</w:t>
+              <w:t>Password = agent1</w:t>
             </w:r>
           </w:p>
         </w:tc>
@@ -7136,14 +7008,7 @@
                 <w:color w:val="auto"/>
                 <w:lang w:val="en-GB"/>
               </w:rPr>
-              <w:t>agent</w:t>
-            </w:r>
-            <w:r>
-              <w:rPr>
-                <w:color w:val="auto"/>
-                <w:lang w:val="en-GB"/>
-              </w:rPr>
-              <w:t>2</w:t>
+              <w:t>agent2</w:t>
             </w:r>
             <w:r>
               <w:rPr>
@@ -7173,14 +7038,7 @@
                 <w:color w:val="auto"/>
                 <w:lang w:val="en-GB"/>
               </w:rPr>
-              <w:t>User name = agent</w:t>
-            </w:r>
-            <w:r>
-              <w:rPr>
-                <w:color w:val="auto"/>
-                <w:lang w:val="en-GB"/>
-              </w:rPr>
-              <w:t>2</w:t>
+              <w:t>User name = agent2</w:t>
             </w:r>
           </w:p>
           <w:p>
@@ -7197,14 +7055,7 @@
                 <w:color w:val="auto"/>
                 <w:lang w:val="en-GB"/>
               </w:rPr>
-              <w:t>Password = agent</w:t>
-            </w:r>
-            <w:r>
-              <w:rPr>
-                <w:color w:val="auto"/>
-                <w:lang w:val="en-GB"/>
-              </w:rPr>
-              <w:t>2</w:t>
+              <w:t>Password = agent2</w:t>
             </w:r>
           </w:p>
         </w:tc>
@@ -7512,21 +7363,7 @@
                 <w:color w:val="auto"/>
                 <w:lang w:val="en-GB"/>
               </w:rPr>
-              <w:t xml:space="preserve">User name = </w:t>
-            </w:r>
-            <w:r>
-              <w:rPr>
-                <w:color w:val="auto"/>
-                <w:lang w:val="en-GB"/>
-              </w:rPr>
-              <w:t>agent</w:t>
-            </w:r>
-            <w:r>
-              <w:rPr>
-                <w:color w:val="auto"/>
-                <w:lang w:val="en-GB"/>
-              </w:rPr>
-              <w:t>1</w:t>
+              <w:t>User name = agent1</w:t>
             </w:r>
           </w:p>
           <w:p>
@@ -8993,7 +8830,6 @@
             <w:r>
               <w:rPr>
                 <w:noProof/>
-                <w:color w:val="auto"/>
                 <w:lang w:val="en-GB"/>
               </w:rPr>
               <w:drawing>
@@ -9504,14 +9340,7 @@
                 <w:color w:val="auto"/>
                 <w:lang w:val="en-GB"/>
               </w:rPr>
-              <w:t xml:space="preserve">With the language set to “English”, the testers must </w:t>
-            </w:r>
-            <w:r>
-              <w:rPr>
-                <w:color w:val="auto"/>
-                <w:lang w:val="en-GB"/>
-              </w:rPr>
-              <w:t>click the “Submit” button leaving the field blank.</w:t>
+              <w:t>With the language set to “English”, the testers must click the “Submit” button leaving the field blank.</w:t>
             </w:r>
           </w:p>
         </w:tc>
@@ -9564,14 +9393,7 @@
                 <w:color w:val="auto"/>
                 <w:lang w:val="en-GB"/>
               </w:rPr>
-              <w:t xml:space="preserve">An error message must appear below the textbox area, indicating that the </w:t>
-            </w:r>
-            <w:r>
-              <w:rPr>
-                <w:color w:val="auto"/>
-                <w:lang w:val="en-GB"/>
-              </w:rPr>
-              <w:t>operation cannot be committed.</w:t>
+              <w:t>An error message must appear below the textbox area, indicating that the operation cannot be committed.</w:t>
             </w:r>
           </w:p>
         </w:tc>
@@ -9871,7 +9693,6 @@
             <w:r>
               <w:rPr>
                 <w:noProof/>
-                <w:color w:val="auto"/>
                 <w:lang w:val="en-GB"/>
               </w:rPr>
               <w:drawing>
@@ -11311,7 +11132,6 @@
             <w:r>
               <w:rPr>
                 <w:noProof/>
-                <w:color w:val="auto"/>
                 <w:lang w:val="en-GB"/>
               </w:rPr>
               <w:drawing>
@@ -18570,8 +18390,6 @@
         </w:rPr>
         <w:t xml:space="preserve"> The tests in User case 09 must be run before this.</w:t>
       </w:r>
-      <w:bookmarkStart w:id="1" w:name="_GoBack"/>
-      <w:bookmarkEnd w:id="1"/>
     </w:p>
     <w:p>
       <w:pPr>
@@ -20771,7 +20589,7 @@
                 <w:rStyle w:val="Textoennegrita"/>
                 <w:lang w:val="en-GB"/>
               </w:rPr>
-              <w:t>4</w:t>
+              <w:t>3</w:t>
             </w:r>
           </w:p>
         </w:tc>
@@ -20864,14 +20682,7 @@
                 <w:color w:val="auto"/>
                 <w:lang w:val="en-US"/>
               </w:rPr>
-              <w:t xml:space="preserve"> “</w:t>
-            </w:r>
-            <w:r>
-              <w:rPr>
-                <w:color w:val="auto"/>
-                <w:lang w:val="en-US"/>
-              </w:rPr>
-              <w:t>&lt;script&gt;Alarm('Hacked'); &lt;script&gt;”</w:t>
+              <w:t xml:space="preserve"> “test”</w:t>
             </w:r>
           </w:p>
           <w:p>
@@ -20881,11 +20692,19 @@
                 <w:lang w:val="en-US"/>
               </w:rPr>
             </w:pPr>
-            <w:r>
-              <w:rPr>
-                <w:lang w:val="en-US"/>
-              </w:rPr>
-              <w:t>BannerUrl -&gt; “http://www.test.com”</w:t>
+            <w:proofErr w:type="spellStart"/>
+            <w:r>
+              <w:rPr>
+                <w:lang w:val="en-US"/>
+              </w:rPr>
+              <w:t>BannerUrl</w:t>
+            </w:r>
+            <w:proofErr w:type="spellEnd"/>
+            <w:r>
+              <w:rPr>
+                <w:lang w:val="en-US"/>
+              </w:rPr>
+              <w:t xml:space="preserve"> -&gt; “http://www.test.com”</w:t>
             </w:r>
           </w:p>
           <w:p>
@@ -20895,11 +20714,19 @@
                 <w:color w:val="auto"/>
               </w:rPr>
             </w:pPr>
-            <w:r>
-              <w:rPr>
-                <w:color w:val="auto"/>
-              </w:rPr>
-              <w:t xml:space="preserve">PageUrl -&gt; </w:t>
+            <w:proofErr w:type="spellStart"/>
+            <w:r>
+              <w:rPr>
+                <w:color w:val="auto"/>
+              </w:rPr>
+              <w:t>PageUrl</w:t>
+            </w:r>
+            <w:proofErr w:type="spellEnd"/>
+            <w:r>
+              <w:rPr>
+                <w:color w:val="auto"/>
+              </w:rPr>
+              <w:t xml:space="preserve"> -&gt; </w:t>
             </w:r>
             <w:r>
               <w:t>“http://www.test.com”</w:t>
@@ -21007,7 +20834,21 @@
                 <w:color w:val="auto"/>
                 <w:lang w:val="en-US"/>
               </w:rPr>
-              <w:t>ration -&gt; “20”</w:t>
+              <w:t>ration -&gt; “</w:t>
+            </w:r>
+            <w:r>
+              <w:rPr>
+                <w:color w:val="auto"/>
+                <w:lang w:val="en-US"/>
+              </w:rPr>
+              <w:t>12</w:t>
+            </w:r>
+            <w:r>
+              <w:rPr>
+                <w:color w:val="auto"/>
+                <w:lang w:val="en-US"/>
+              </w:rPr>
+              <w:t>”</w:t>
             </w:r>
           </w:p>
           <w:p>
@@ -21107,8 +20948,16 @@
               <w:rPr>
                 <w:lang w:val="en-US"/>
               </w:rPr>
-              <w:t>he form along an error message indicating that the title introduced is not allowed</w:t>
-            </w:r>
+              <w:t xml:space="preserve">he form along an error message indicating that the </w:t>
+            </w:r>
+            <w:r>
+              <w:rPr>
+                <w:lang w:val="en-US"/>
+              </w:rPr>
+              <w:t>credit card may be expired</w:t>
+            </w:r>
+            <w:bookmarkStart w:id="1" w:name="_GoBack"/>
+            <w:bookmarkEnd w:id="1"/>
           </w:p>
         </w:tc>
       </w:tr>
@@ -21348,7 +21197,14 @@
                 <w:color w:val="auto"/>
                 <w:lang w:val="en-US"/>
               </w:rPr>
-              <w:t xml:space="preserve"> “test”</w:t>
+              <w:t xml:space="preserve"> “</w:t>
+            </w:r>
+            <w:r>
+              <w:rPr>
+                <w:color w:val="auto"/>
+                <w:lang w:val="en-US"/>
+              </w:rPr>
+              <w:t>&lt;script&gt;Alarm('Hacked'); &lt;script&gt;”</w:t>
             </w:r>
           </w:p>
           <w:p>
@@ -21578,14 +21434,13 @@
                 <w:color w:val="auto"/>
                 <w:lang w:val="en-US"/>
               </w:rPr>
-              <w:t xml:space="preserve">The system must return </w:t>
-            </w:r>
-            <w:r>
-              <w:rPr>
-                <w:color w:val="auto"/>
-                <w:lang w:val="en-US"/>
-              </w:rPr>
-              <w:t>the list of advertised newspapers, in which “newspaper9” must be included.</w:t>
+              <w:t>The system must return t</w:t>
+            </w:r>
+            <w:r>
+              <w:rPr>
+                <w:lang w:val="en-US"/>
+              </w:rPr>
+              <w:t>he form along an error message indicating that the title introduced is not allowed</w:t>
             </w:r>
           </w:p>
         </w:tc>
@@ -21617,6 +21472,484 @@
                 <w:lang w:val="en-GB"/>
               </w:rPr>
               <w:lastRenderedPageBreak/>
+              <w:t>Outcome</w:t>
+            </w:r>
+          </w:p>
+        </w:tc>
+        <w:tc>
+          <w:tcPr>
+            <w:tcW w:w="7010" w:type="dxa"/>
+            <w:tcBorders>
+              <w:top w:val="single" w:sz="4" w:space="0" w:color="FFFFFF" w:themeColor="background1"/>
+              <w:bottom w:val="single" w:sz="4" w:space="0" w:color="FFFFFF" w:themeColor="background1"/>
+            </w:tcBorders>
+          </w:tcPr>
+          <w:p>
+            <w:pPr>
+              <w:pStyle w:val="Notes"/>
+              <w:cnfStyle w:val="000000100000" w:firstRow="0" w:lastRow="0" w:firstColumn="0" w:lastColumn="0" w:oddVBand="0" w:evenVBand="0" w:oddHBand="1" w:evenHBand="0" w:firstRowFirstColumn="0" w:firstRowLastColumn="0" w:lastRowFirstColumn="0" w:lastRowLastColumn="0"/>
+            </w:pPr>
+          </w:p>
+        </w:tc>
+      </w:tr>
+      <w:tr>
+        <w:tc>
+          <w:tcPr>
+            <w:cnfStyle w:val="001000000000" w:firstRow="0" w:lastRow="0" w:firstColumn="1" w:lastColumn="0" w:oddVBand="0" w:evenVBand="0" w:oddHBand="0" w:evenHBand="0" w:firstRowFirstColumn="0" w:firstRowLastColumn="0" w:lastRowFirstColumn="0" w:lastRowLastColumn="0"/>
+            <w:tcW w:w="1494" w:type="dxa"/>
+            <w:tcBorders>
+              <w:top w:val="single" w:sz="4" w:space="0" w:color="FFFFFF" w:themeColor="background1"/>
+              <w:bottom w:val="nil"/>
+            </w:tcBorders>
+            <w:shd w:val="clear" w:color="auto" w:fill="44546A" w:themeFill="text2"/>
+          </w:tcPr>
+          <w:p>
+            <w:pPr>
+              <w:rPr>
+                <w:rStyle w:val="Textoennegrita"/>
+                <w:lang w:val="en-GB"/>
+              </w:rPr>
+            </w:pPr>
+            <w:r>
+              <w:rPr>
+                <w:rStyle w:val="Textoennegrita"/>
+                <w:lang w:val="en-GB"/>
+              </w:rPr>
+              <w:t>Notes</w:t>
+            </w:r>
+          </w:p>
+        </w:tc>
+        <w:tc>
+          <w:tcPr>
+            <w:tcW w:w="7010" w:type="dxa"/>
+            <w:tcBorders>
+              <w:top w:val="single" w:sz="4" w:space="0" w:color="FFFFFF" w:themeColor="background1"/>
+              <w:bottom w:val="nil"/>
+            </w:tcBorders>
+          </w:tcPr>
+          <w:p>
+            <w:pPr>
+              <w:cnfStyle w:val="000000000000" w:firstRow="0" w:lastRow="0" w:firstColumn="0" w:lastColumn="0" w:oddVBand="0" w:evenVBand="0" w:oddHBand="0" w:evenHBand="0" w:firstRowFirstColumn="0" w:firstRowLastColumn="0" w:lastRowFirstColumn="0" w:lastRowLastColumn="0"/>
+              <w:rPr>
+                <w:lang w:val="en-GB"/>
+              </w:rPr>
+            </w:pPr>
+          </w:p>
+        </w:tc>
+      </w:tr>
+    </w:tbl>
+    <w:p>
+      <w:pPr>
+        <w:rPr>
+          <w:lang w:val="en-GB"/>
+        </w:rPr>
+      </w:pPr>
+    </w:p>
+    <w:tbl>
+      <w:tblPr>
+        <w:tblStyle w:val="Cuadrculavistosa-nfasis1"/>
+        <w:tblW w:w="0" w:type="auto"/>
+        <w:tblLook w:val="04A0" w:firstRow="1" w:lastRow="0" w:firstColumn="1" w:lastColumn="0" w:noHBand="0" w:noVBand="1"/>
+      </w:tblPr>
+      <w:tblGrid>
+        <w:gridCol w:w="1494"/>
+        <w:gridCol w:w="7010"/>
+      </w:tblGrid>
+      <w:tr>
+        <w:trPr>
+          <w:cnfStyle w:val="100000000000" w:firstRow="1" w:lastRow="0" w:firstColumn="0" w:lastColumn="0" w:oddVBand="0" w:evenVBand="0" w:oddHBand="0" w:evenHBand="0" w:firstRowFirstColumn="0" w:firstRowLastColumn="0" w:lastRowFirstColumn="0" w:lastRowLastColumn="0"/>
+        </w:trPr>
+        <w:tc>
+          <w:tcPr>
+            <w:cnfStyle w:val="001000000000" w:firstRow="0" w:lastRow="0" w:firstColumn="1" w:lastColumn="0" w:oddVBand="0" w:evenVBand="0" w:oddHBand="0" w:evenHBand="0" w:firstRowFirstColumn="0" w:firstRowLastColumn="0" w:lastRowFirstColumn="0" w:lastRowLastColumn="0"/>
+            <w:tcW w:w="8504" w:type="dxa"/>
+            <w:gridSpan w:val="2"/>
+            <w:tcBorders>
+              <w:top w:val="nil"/>
+              <w:bottom w:val="single" w:sz="4" w:space="0" w:color="FFFFFF" w:themeColor="background1"/>
+            </w:tcBorders>
+            <w:shd w:val="clear" w:color="auto" w:fill="44546A" w:themeFill="text2"/>
+          </w:tcPr>
+          <w:p>
+            <w:pPr>
+              <w:rPr>
+                <w:rStyle w:val="Textoennegrita"/>
+                <w:lang w:val="en-GB"/>
+              </w:rPr>
+            </w:pPr>
+            <w:r>
+              <w:rPr>
+                <w:rStyle w:val="Textoennegrita"/>
+                <w:lang w:val="en-GB"/>
+              </w:rPr>
+              <w:t>Test 00</w:t>
+            </w:r>
+            <w:r>
+              <w:rPr>
+                <w:rStyle w:val="Textoennegrita"/>
+                <w:lang w:val="en-GB"/>
+              </w:rPr>
+              <w:t>4</w:t>
+            </w:r>
+          </w:p>
+        </w:tc>
+      </w:tr>
+      <w:tr>
+        <w:trPr>
+          <w:cnfStyle w:val="000000100000" w:firstRow="0" w:lastRow="0" w:firstColumn="0" w:lastColumn="0" w:oddVBand="0" w:evenVBand="0" w:oddHBand="1" w:evenHBand="0" w:firstRowFirstColumn="0" w:firstRowLastColumn="0" w:lastRowFirstColumn="0" w:lastRowLastColumn="0"/>
+        </w:trPr>
+        <w:tc>
+          <w:tcPr>
+            <w:cnfStyle w:val="001000000000" w:firstRow="0" w:lastRow="0" w:firstColumn="1" w:lastColumn="0" w:oddVBand="0" w:evenVBand="0" w:oddHBand="0" w:evenHBand="0" w:firstRowFirstColumn="0" w:firstRowLastColumn="0" w:lastRowFirstColumn="0" w:lastRowLastColumn="0"/>
+            <w:tcW w:w="1494" w:type="dxa"/>
+            <w:tcBorders>
+              <w:top w:val="single" w:sz="4" w:space="0" w:color="FFFFFF" w:themeColor="background1"/>
+              <w:bottom w:val="single" w:sz="4" w:space="0" w:color="FFFFFF" w:themeColor="background1"/>
+            </w:tcBorders>
+            <w:shd w:val="clear" w:color="auto" w:fill="44546A" w:themeFill="text2"/>
+          </w:tcPr>
+          <w:p>
+            <w:pPr>
+              <w:rPr>
+                <w:rStyle w:val="Textoennegrita"/>
+                <w:lang w:val="en-GB"/>
+              </w:rPr>
+            </w:pPr>
+            <w:r>
+              <w:rPr>
+                <w:rStyle w:val="Textoennegrita"/>
+                <w:lang w:val="en-GB"/>
+              </w:rPr>
+              <w:t>Description</w:t>
+            </w:r>
+          </w:p>
+        </w:tc>
+        <w:tc>
+          <w:tcPr>
+            <w:tcW w:w="7010" w:type="dxa"/>
+            <w:tcBorders>
+              <w:top w:val="single" w:sz="4" w:space="0" w:color="FFFFFF" w:themeColor="background1"/>
+              <w:bottom w:val="single" w:sz="4" w:space="0" w:color="FFFFFF" w:themeColor="background1"/>
+            </w:tcBorders>
+          </w:tcPr>
+          <w:p>
+            <w:pPr>
+              <w:cnfStyle w:val="000000100000" w:firstRow="0" w:lastRow="0" w:firstColumn="0" w:lastColumn="0" w:oddVBand="0" w:evenVBand="0" w:oddHBand="1" w:evenHBand="0" w:firstRowFirstColumn="0" w:firstRowLastColumn="0" w:lastRowFirstColumn="0" w:lastRowLastColumn="0"/>
+              <w:rPr>
+                <w:color w:val="auto"/>
+                <w:lang w:val="en-US"/>
+              </w:rPr>
+            </w:pPr>
+            <w:r>
+              <w:rPr>
+                <w:color w:val="auto"/>
+                <w:lang w:val="en-US"/>
+              </w:rPr>
+              <w:t>With the language set to “English”, the testers must input in the form the following data:</w:t>
+            </w:r>
+          </w:p>
+          <w:p>
+            <w:pPr>
+              <w:cnfStyle w:val="000000100000" w:firstRow="0" w:lastRow="0" w:firstColumn="0" w:lastColumn="0" w:oddVBand="0" w:evenVBand="0" w:oddHBand="1" w:evenHBand="0" w:firstRowFirstColumn="0" w:firstRowLastColumn="0" w:lastRowFirstColumn="0" w:lastRowLastColumn="0"/>
+              <w:rPr>
+                <w:color w:val="auto"/>
+                <w:lang w:val="en-US"/>
+              </w:rPr>
+            </w:pPr>
+            <w:r>
+              <w:rPr>
+                <w:color w:val="auto"/>
+                <w:lang w:val="en-US"/>
+              </w:rPr>
+              <w:t>Title</w:t>
+            </w:r>
+            <w:r>
+              <w:rPr>
+                <w:color w:val="auto"/>
+                <w:lang w:val="en-US"/>
+              </w:rPr>
+              <w:t xml:space="preserve"> </w:t>
+            </w:r>
+            <w:r>
+              <w:rPr>
+                <w:color w:val="auto"/>
+                <w:lang w:val="en-US"/>
+              </w:rPr>
+              <w:t>-&gt;</w:t>
+            </w:r>
+            <w:r>
+              <w:rPr>
+                <w:color w:val="auto"/>
+                <w:lang w:val="en-US"/>
+              </w:rPr>
+              <w:t xml:space="preserve"> “test”</w:t>
+            </w:r>
+          </w:p>
+          <w:p>
+            <w:pPr>
+              <w:cnfStyle w:val="000000100000" w:firstRow="0" w:lastRow="0" w:firstColumn="0" w:lastColumn="0" w:oddVBand="0" w:evenVBand="0" w:oddHBand="1" w:evenHBand="0" w:firstRowFirstColumn="0" w:firstRowLastColumn="0" w:lastRowFirstColumn="0" w:lastRowLastColumn="0"/>
+              <w:rPr>
+                <w:lang w:val="en-US"/>
+              </w:rPr>
+            </w:pPr>
+            <w:r>
+              <w:rPr>
+                <w:lang w:val="en-US"/>
+              </w:rPr>
+              <w:t>BannerUrl -&gt; “http://www.test.com”</w:t>
+            </w:r>
+          </w:p>
+          <w:p>
+            <w:pPr>
+              <w:cnfStyle w:val="000000100000" w:firstRow="0" w:lastRow="0" w:firstColumn="0" w:lastColumn="0" w:oddVBand="0" w:evenVBand="0" w:oddHBand="1" w:evenHBand="0" w:firstRowFirstColumn="0" w:firstRowLastColumn="0" w:lastRowFirstColumn="0" w:lastRowLastColumn="0"/>
+              <w:rPr>
+                <w:color w:val="auto"/>
+              </w:rPr>
+            </w:pPr>
+            <w:r>
+              <w:rPr>
+                <w:color w:val="auto"/>
+              </w:rPr>
+              <w:t xml:space="preserve">PageUrl -&gt; </w:t>
+            </w:r>
+            <w:r>
+              <w:t>“http://www.test.com”</w:t>
+            </w:r>
+          </w:p>
+          <w:p>
+            <w:pPr>
+              <w:cnfStyle w:val="000000100000" w:firstRow="0" w:lastRow="0" w:firstColumn="0" w:lastColumn="0" w:oddVBand="0" w:evenVBand="0" w:oddHBand="1" w:evenHBand="0" w:firstRowFirstColumn="0" w:firstRowLastColumn="0" w:lastRowFirstColumn="0" w:lastRowLastColumn="0"/>
+              <w:rPr>
+                <w:color w:val="auto"/>
+                <w:lang w:val="en-US"/>
+              </w:rPr>
+            </w:pPr>
+            <w:proofErr w:type="spellStart"/>
+            <w:r>
+              <w:rPr>
+                <w:color w:val="auto"/>
+                <w:lang w:val="en-US"/>
+              </w:rPr>
+              <w:t>HolderName</w:t>
+            </w:r>
+            <w:proofErr w:type="spellEnd"/>
+            <w:r>
+              <w:rPr>
+                <w:color w:val="auto"/>
+                <w:lang w:val="en-US"/>
+              </w:rPr>
+              <w:t xml:space="preserve"> -&gt; “test”</w:t>
+            </w:r>
+          </w:p>
+          <w:p>
+            <w:pPr>
+              <w:cnfStyle w:val="000000100000" w:firstRow="0" w:lastRow="0" w:firstColumn="0" w:lastColumn="0" w:oddVBand="0" w:evenVBand="0" w:oddHBand="1" w:evenHBand="0" w:firstRowFirstColumn="0" w:firstRowLastColumn="0" w:lastRowFirstColumn="0" w:lastRowLastColumn="0"/>
+              <w:rPr>
+                <w:color w:val="auto"/>
+                <w:lang w:val="en-US"/>
+              </w:rPr>
+            </w:pPr>
+            <w:proofErr w:type="spellStart"/>
+            <w:r>
+              <w:rPr>
+                <w:color w:val="auto"/>
+                <w:lang w:val="en-US"/>
+              </w:rPr>
+              <w:t>BrandName</w:t>
+            </w:r>
+            <w:proofErr w:type="spellEnd"/>
+            <w:r>
+              <w:rPr>
+                <w:color w:val="auto"/>
+                <w:lang w:val="en-US"/>
+              </w:rPr>
+              <w:t xml:space="preserve"> -&gt; “test”</w:t>
+            </w:r>
+          </w:p>
+          <w:p>
+            <w:pPr>
+              <w:cnfStyle w:val="000000100000" w:firstRow="0" w:lastRow="0" w:firstColumn="0" w:lastColumn="0" w:oddVBand="0" w:evenVBand="0" w:oddHBand="1" w:evenHBand="0" w:firstRowFirstColumn="0" w:firstRowLastColumn="0" w:lastRowFirstColumn="0" w:lastRowLastColumn="0"/>
+              <w:rPr>
+                <w:color w:val="auto"/>
+                <w:lang w:val="en-US"/>
+              </w:rPr>
+            </w:pPr>
+            <w:r>
+              <w:rPr>
+                <w:color w:val="auto"/>
+                <w:lang w:val="en-US"/>
+              </w:rPr>
+              <w:t>Number -&gt; “1111222233334444”</w:t>
+            </w:r>
+          </w:p>
+          <w:p>
+            <w:pPr>
+              <w:cnfStyle w:val="000000100000" w:firstRow="0" w:lastRow="0" w:firstColumn="0" w:lastColumn="0" w:oddVBand="0" w:evenVBand="0" w:oddHBand="1" w:evenHBand="0" w:firstRowFirstColumn="0" w:firstRowLastColumn="0" w:lastRowFirstColumn="0" w:lastRowLastColumn="0"/>
+              <w:rPr>
+                <w:color w:val="auto"/>
+                <w:lang w:val="en-US"/>
+              </w:rPr>
+            </w:pPr>
+            <w:r>
+              <w:rPr>
+                <w:color w:val="auto"/>
+                <w:lang w:val="en-US"/>
+              </w:rPr>
+              <w:t>Month of expiration -&gt; “11”</w:t>
+            </w:r>
+          </w:p>
+          <w:p>
+            <w:pPr>
+              <w:cnfStyle w:val="000000100000" w:firstRow="0" w:lastRow="0" w:firstColumn="0" w:lastColumn="0" w:oddVBand="0" w:evenVBand="0" w:oddHBand="1" w:evenHBand="0" w:firstRowFirstColumn="0" w:firstRowLastColumn="0" w:lastRowFirstColumn="0" w:lastRowLastColumn="0"/>
+              <w:rPr>
+                <w:color w:val="auto"/>
+                <w:lang w:val="en-US"/>
+              </w:rPr>
+            </w:pPr>
+            <w:r>
+              <w:rPr>
+                <w:color w:val="auto"/>
+                <w:lang w:val="en-US"/>
+              </w:rPr>
+              <w:t>Year of expi</w:t>
+            </w:r>
+            <w:r>
+              <w:rPr>
+                <w:color w:val="auto"/>
+                <w:lang w:val="en-US"/>
+              </w:rPr>
+              <w:t>ration -&gt; “20”</w:t>
+            </w:r>
+          </w:p>
+          <w:p>
+            <w:pPr>
+              <w:cnfStyle w:val="000000100000" w:firstRow="0" w:lastRow="0" w:firstColumn="0" w:lastColumn="0" w:oddVBand="0" w:evenVBand="0" w:oddHBand="1" w:evenHBand="0" w:firstRowFirstColumn="0" w:firstRowLastColumn="0" w:lastRowFirstColumn="0" w:lastRowLastColumn="0"/>
+              <w:rPr>
+                <w:color w:val="auto"/>
+                <w:lang w:val="en-US"/>
+              </w:rPr>
+            </w:pPr>
+            <w:r>
+              <w:rPr>
+                <w:color w:val="auto"/>
+                <w:lang w:val="en-US"/>
+              </w:rPr>
+              <w:t>CVV code -&gt; “123”</w:t>
+            </w:r>
+          </w:p>
+          <w:p>
+            <w:pPr>
+              <w:cnfStyle w:val="000000100000" w:firstRow="0" w:lastRow="0" w:firstColumn="0" w:lastColumn="0" w:oddVBand="0" w:evenVBand="0" w:oddHBand="1" w:evenHBand="0" w:firstRowFirstColumn="0" w:firstRowLastColumn="0" w:lastRowFirstColumn="0" w:lastRowLastColumn="0"/>
+              <w:rPr>
+                <w:color w:val="auto"/>
+                <w:lang w:val="en-US"/>
+              </w:rPr>
+            </w:pPr>
+            <w:r>
+              <w:rPr>
+                <w:color w:val="auto"/>
+                <w:lang w:val="en-US"/>
+              </w:rPr>
+              <w:t>Afterwards, the “save” button must be pressed.</w:t>
+            </w:r>
+          </w:p>
+          <w:p>
+            <w:pPr>
+              <w:cnfStyle w:val="000000100000" w:firstRow="0" w:lastRow="0" w:firstColumn="0" w:lastColumn="0" w:oddVBand="0" w:evenVBand="0" w:oddHBand="1" w:evenHBand="0" w:firstRowFirstColumn="0" w:firstRowLastColumn="0" w:lastRowFirstColumn="0" w:lastRowLastColumn="0"/>
+              <w:rPr>
+                <w:color w:val="auto"/>
+                <w:lang w:val="en-US"/>
+              </w:rPr>
+            </w:pPr>
+          </w:p>
+        </w:tc>
+      </w:tr>
+      <w:tr>
+        <w:tc>
+          <w:tcPr>
+            <w:cnfStyle w:val="001000000000" w:firstRow="0" w:lastRow="0" w:firstColumn="1" w:lastColumn="0" w:oddVBand="0" w:evenVBand="0" w:oddHBand="0" w:evenHBand="0" w:firstRowFirstColumn="0" w:firstRowLastColumn="0" w:lastRowFirstColumn="0" w:lastRowLastColumn="0"/>
+            <w:tcW w:w="1494" w:type="dxa"/>
+            <w:tcBorders>
+              <w:top w:val="single" w:sz="4" w:space="0" w:color="FFFFFF" w:themeColor="background1"/>
+              <w:bottom w:val="single" w:sz="4" w:space="0" w:color="FFFFFF" w:themeColor="background1"/>
+            </w:tcBorders>
+            <w:shd w:val="clear" w:color="auto" w:fill="44546A" w:themeFill="text2"/>
+          </w:tcPr>
+          <w:p>
+            <w:pPr>
+              <w:rPr>
+                <w:rStyle w:val="Textoennegrita"/>
+                <w:lang w:val="en-GB"/>
+              </w:rPr>
+            </w:pPr>
+            <w:r>
+              <w:rPr>
+                <w:rStyle w:val="Textoennegrita"/>
+                <w:lang w:val="en-GB"/>
+              </w:rPr>
+              <w:t>Expected</w:t>
+            </w:r>
+          </w:p>
+        </w:tc>
+        <w:tc>
+          <w:tcPr>
+            <w:tcW w:w="7010" w:type="dxa"/>
+            <w:tcBorders>
+              <w:top w:val="single" w:sz="4" w:space="0" w:color="FFFFFF" w:themeColor="background1"/>
+              <w:bottom w:val="single" w:sz="4" w:space="0" w:color="FFFFFF" w:themeColor="background1"/>
+            </w:tcBorders>
+          </w:tcPr>
+          <w:p>
+            <w:pPr>
+              <w:cnfStyle w:val="000000000000" w:firstRow="0" w:lastRow="0" w:firstColumn="0" w:lastColumn="0" w:oddVBand="0" w:evenVBand="0" w:oddHBand="0" w:evenHBand="0" w:firstRowFirstColumn="0" w:firstRowLastColumn="0" w:lastRowFirstColumn="0" w:lastRowLastColumn="0"/>
+              <w:rPr>
+                <w:color w:val="auto"/>
+                <w:lang w:val="en-US"/>
+              </w:rPr>
+            </w:pPr>
+            <w:r>
+              <w:rPr>
+                <w:color w:val="auto"/>
+                <w:lang w:val="en-US"/>
+              </w:rPr>
+              <w:t xml:space="preserve">The system must return </w:t>
+            </w:r>
+            <w:r>
+              <w:rPr>
+                <w:color w:val="auto"/>
+                <w:lang w:val="en-US"/>
+              </w:rPr>
+              <w:t>the list of advertised newspapers, in which “newspaper9” must be included.</w:t>
+            </w:r>
+          </w:p>
+        </w:tc>
+      </w:tr>
+      <w:tr>
+        <w:trPr>
+          <w:cnfStyle w:val="000000100000" w:firstRow="0" w:lastRow="0" w:firstColumn="0" w:lastColumn="0" w:oddVBand="0" w:evenVBand="0" w:oddHBand="1" w:evenHBand="0" w:firstRowFirstColumn="0" w:firstRowLastColumn="0" w:lastRowFirstColumn="0" w:lastRowLastColumn="0"/>
+        </w:trPr>
+        <w:tc>
+          <w:tcPr>
+            <w:cnfStyle w:val="001000000000" w:firstRow="0" w:lastRow="0" w:firstColumn="1" w:lastColumn="0" w:oddVBand="0" w:evenVBand="0" w:oddHBand="0" w:evenHBand="0" w:firstRowFirstColumn="0" w:firstRowLastColumn="0" w:lastRowFirstColumn="0" w:lastRowLastColumn="0"/>
+            <w:tcW w:w="1494" w:type="dxa"/>
+            <w:tcBorders>
+              <w:top w:val="single" w:sz="4" w:space="0" w:color="FFFFFF" w:themeColor="background1"/>
+              <w:bottom w:val="single" w:sz="4" w:space="0" w:color="FFFFFF" w:themeColor="background1"/>
+            </w:tcBorders>
+            <w:shd w:val="clear" w:color="auto" w:fill="44546A" w:themeFill="text2"/>
+          </w:tcPr>
+          <w:p>
+            <w:pPr>
+              <w:rPr>
+                <w:rStyle w:val="Textoennegrita"/>
+                <w:lang w:val="en-GB"/>
+              </w:rPr>
+            </w:pPr>
+            <w:r>
+              <w:rPr>
+                <w:rStyle w:val="Textoennegrita"/>
+                <w:lang w:val="en-GB"/>
+              </w:rPr>
               <w:t>Outcome</w:t>
             </w:r>
           </w:p>
@@ -22403,6 +22736,7 @@
   <w:style w:type="character" w:default="1" w:styleId="Fuentedeprrafopredeter">
     <w:name w:val="Default Paragraph Font"/>
     <w:uiPriority w:val="1"/>
+    <w:semiHidden/>
     <w:unhideWhenUsed/>
   </w:style>
   <w:style w:type="table" w:default="1" w:styleId="Tablanormal">

</xml_diff>